<commit_message>
poster e press release
</commit_message>
<xml_diff>
--- a/05. Apresentações/s28-PressRelease.docx
+++ b/05. Apresentações/s28-PressRelease.docx
@@ -509,7 +509,7 @@
                                 <w:szCs w:val="80"/>
                                 <w:lang w:val="pt-BR"/>
                               </w:rPr>
-                              <w:t>Digite o tema aqui!</w:t>
+                              <w:t>Explorando Padrões de Mortalidade no Brasil, com Aprendizado de Máquina</w:t>
                             </w:r>
                           </w:p>
                         </w:txbxContent>
@@ -555,7 +555,7 @@
                           <w:szCs w:val="80"/>
                           <w:lang w:val="pt-BR"/>
                         </w:rPr>
-                        <w:t>Digite o tema aqui!</w:t>
+                        <w:t>Explorando Padrões de Mortalidade no Brasil, com Aprendizado de Máquina</w:t>
                       </w:r>
                     </w:p>
                   </w:txbxContent>
@@ -690,7 +690,7 @@
           </mc:Choice>
           <mc:Fallback>
             <w:pict>
-              <v:line w14:anchorId="220F6A9D" id="Line 14" o:spid="_x0000_s1026" style="position:absolute;z-index:251660800;visibility:visible;mso-wrap-style:square;mso-width-percent:0;mso-height-percent:0;mso-wrap-distance-left:9pt;mso-wrap-distance-top:0;mso-wrap-distance-right:9pt;mso-wrap-distance-bottom:0;mso-position-horizontal:absolute;mso-position-horizontal-relative:text;mso-position-vertical:absolute;mso-position-vertical-relative:text;mso-width-percent:0;mso-height-percent:0;mso-width-relative:page;mso-height-relative:page" from="0,3.8pt" to="558pt,3.8pt" o:gfxdata="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"/>
+              <v:line w14:anchorId="2AF1B92A" id="Line 14" o:spid="_x0000_s1026" style="position:absolute;z-index:251660800;visibility:visible;mso-wrap-style:square;mso-width-percent:0;mso-height-percent:0;mso-wrap-distance-left:9pt;mso-wrap-distance-top:0;mso-wrap-distance-right:9pt;mso-wrap-distance-bottom:0;mso-position-horizontal:absolute;mso-position-horizontal-relative:text;mso-position-vertical:absolute;mso-position-vertical-relative:text;mso-width-percent:0;mso-height-percent:0;mso-width-relative:page;mso-height-relative:page" from="0,3.8pt" to="558pt,3.8pt" o:gfxdata="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"/>
             </w:pict>
           </mc:Fallback>
         </mc:AlternateContent>
@@ -838,6 +838,9 @@
         </mc:AlternateContent>
       </w:r>
     </w:p>
+    <w:p/>
+    <w:p/>
+    <w:p/>
     <w:p>
       <w:r>
         <w:rPr>
@@ -847,13 +850,366 @@
         <mc:AlternateContent>
           <mc:Choice Requires="wps">
             <w:drawing>
-              <wp:anchor distT="0" distB="0" distL="114300" distR="114300" simplePos="0" relativeHeight="251655680" behindDoc="0" locked="0" layoutInCell="1" allowOverlap="1" wp14:anchorId="3E1A81C2" wp14:editId="19F0CDD0">
+              <wp:anchor distT="0" distB="0" distL="114300" distR="114300" simplePos="0" relativeHeight="251660288" behindDoc="0" locked="0" layoutInCell="1" allowOverlap="1" wp14:anchorId="46147257" wp14:editId="4AA8ECEA">
+                <wp:simplePos x="0" y="0"/>
+                <wp:positionH relativeFrom="margin">
+                  <wp:posOffset>51435</wp:posOffset>
+                </wp:positionH>
+                <wp:positionV relativeFrom="paragraph">
+                  <wp:posOffset>6254115</wp:posOffset>
+                </wp:positionV>
+                <wp:extent cx="3131820" cy="329565"/>
+                <wp:effectExtent l="0" t="0" r="0" b="0"/>
+                <wp:wrapNone/>
+                <wp:docPr id="5" name="Text Box 10"/>
+                <wp:cNvGraphicFramePr>
+                  <a:graphicFrameLocks xmlns:a="http://schemas.openxmlformats.org/drawingml/2006/main"/>
+                </wp:cNvGraphicFramePr>
+                <a:graphic xmlns:a="http://schemas.openxmlformats.org/drawingml/2006/main">
+                  <a:graphicData uri="http://schemas.microsoft.com/office/word/2010/wordprocessingShape">
+                    <wps:wsp>
+                      <wps:cNvSpPr txBox="1">
+                        <a:spLocks noChangeArrowheads="1"/>
+                      </wps:cNvSpPr>
+                      <wps:spPr bwMode="auto">
+                        <a:xfrm>
+                          <a:off x="0" y="0"/>
+                          <a:ext cx="3131820" cy="329565"/>
+                        </a:xfrm>
+                        <a:prstGeom prst="rect">
+                          <a:avLst/>
+                        </a:prstGeom>
+                        <a:noFill/>
+                        <a:ln>
+                          <a:noFill/>
+                        </a:ln>
+                        <a:extLst>
+                          <a:ext uri="{909E8E84-426E-40DD-AFC4-6F175D3DCCD1}">
+                            <a14:hiddenFill xmlns:a14="http://schemas.microsoft.com/office/drawing/2010/main">
+                              <a:solidFill>
+                                <a:srgbClr val="00CC99"/>
+                              </a:solidFill>
+                            </a14:hiddenFill>
+                          </a:ext>
+                          <a:ext uri="{91240B29-F687-4F45-9708-019B960494DF}">
+                            <a14:hiddenLine xmlns:a14="http://schemas.microsoft.com/office/drawing/2010/main" w="9525">
+                              <a:solidFill>
+                                <a:srgbClr val="000000"/>
+                              </a:solidFill>
+                              <a:miter lim="800000"/>
+                              <a:headEnd/>
+                              <a:tailEnd/>
+                            </a14:hiddenLine>
+                          </a:ext>
+                        </a:extLst>
+                      </wps:spPr>
+                      <wps:txbx>
+                        <w:txbxContent>
+                          <w:p>
+                            <w:pPr>
+                              <w:autoSpaceDE w:val="0"/>
+                              <w:autoSpaceDN w:val="0"/>
+                              <w:adjustRightInd w:val="0"/>
+                              <w:rPr>
+                                <w:rFonts w:ascii="Tahoma" w:hAnsi="Tahoma" w:cs="Tahoma"/>
+                                <w:color w:val="6600FF"/>
+                                <w:sz w:val="20"/>
+                                <w:szCs w:val="80"/>
+                                <w:lang w:val="pt-BR"/>
+                              </w:rPr>
+                            </w:pPr>
+                            <w:r>
+                              <w:rPr>
+                                <w:rFonts w:ascii="Tahoma" w:hAnsi="Tahoma" w:cs="Tahoma"/>
+                                <w:color w:val="6600FF"/>
+                                <w:sz w:val="20"/>
+                                <w:szCs w:val="80"/>
+                                <w:lang w:val="pt-BR"/>
+                              </w:rPr>
+                              <w:t>Integrantes:</w:t>
+                            </w:r>
+                            <w:r>
+                              <w:rPr>
+                                <w:rFonts w:ascii="Tahoma" w:hAnsi="Tahoma" w:cs="Tahoma"/>
+                                <w:color w:val="6600FF"/>
+                                <w:sz w:val="20"/>
+                                <w:szCs w:val="80"/>
+                                <w:lang w:val="pt-BR"/>
+                              </w:rPr>
+                              <w:t xml:space="preserve"> Filipe Penna </w:t>
+                            </w:r>
+                            <w:proofErr w:type="spellStart"/>
+                            <w:r>
+                              <w:rPr>
+                                <w:rFonts w:ascii="Tahoma" w:hAnsi="Tahoma" w:cs="Tahoma"/>
+                                <w:color w:val="6600FF"/>
+                                <w:sz w:val="20"/>
+                                <w:szCs w:val="80"/>
+                                <w:lang w:val="pt-BR"/>
+                              </w:rPr>
+                              <w:t>Cerávolo</w:t>
+                            </w:r>
+                            <w:proofErr w:type="spellEnd"/>
+                            <w:r>
+                              <w:rPr>
+                                <w:rFonts w:ascii="Tahoma" w:hAnsi="Tahoma" w:cs="Tahoma"/>
+                                <w:color w:val="6600FF"/>
+                                <w:sz w:val="20"/>
+                                <w:szCs w:val="80"/>
+                                <w:lang w:val="pt-BR"/>
+                              </w:rPr>
+                              <w:t xml:space="preserve"> Soares</w:t>
+                            </w:r>
+                          </w:p>
+                          <w:p>
+                            <w:pPr>
+                              <w:autoSpaceDE w:val="0"/>
+                              <w:autoSpaceDN w:val="0"/>
+                              <w:adjustRightInd w:val="0"/>
+                              <w:rPr>
+                                <w:rFonts w:ascii="Tahoma" w:hAnsi="Tahoma" w:cs="Tahoma"/>
+                                <w:color w:val="6600FF"/>
+                                <w:sz w:val="20"/>
+                                <w:szCs w:val="80"/>
+                                <w:lang w:val="pt-BR"/>
+                              </w:rPr>
+                            </w:pPr>
+                            <w:r>
+                              <w:rPr>
+                                <w:rFonts w:ascii="Tahoma" w:hAnsi="Tahoma" w:cs="Tahoma"/>
+                                <w:color w:val="6600FF"/>
+                                <w:sz w:val="20"/>
+                                <w:szCs w:val="80"/>
+                                <w:lang w:val="pt-BR"/>
+                              </w:rPr>
+                              <w:t>Professor</w:t>
+                            </w:r>
+                            <w:r>
+                              <w:rPr>
+                                <w:rFonts w:ascii="Tahoma" w:hAnsi="Tahoma" w:cs="Tahoma"/>
+                                <w:color w:val="6600FF"/>
+                                <w:sz w:val="20"/>
+                                <w:szCs w:val="80"/>
+                                <w:lang w:val="pt-BR"/>
+                              </w:rPr>
+                              <w:t>(a)</w:t>
+                            </w:r>
+                            <w:r>
+                              <w:rPr>
+                                <w:rFonts w:ascii="Tahoma" w:hAnsi="Tahoma" w:cs="Tahoma"/>
+                                <w:color w:val="6600FF"/>
+                                <w:sz w:val="20"/>
+                                <w:szCs w:val="80"/>
+                                <w:lang w:val="pt-BR"/>
+                              </w:rPr>
+                              <w:t xml:space="preserve"> Orientador</w:t>
+                            </w:r>
+                            <w:r>
+                              <w:rPr>
+                                <w:rFonts w:ascii="Tahoma" w:hAnsi="Tahoma" w:cs="Tahoma"/>
+                                <w:color w:val="6600FF"/>
+                                <w:sz w:val="20"/>
+                                <w:szCs w:val="80"/>
+                                <w:lang w:val="pt-BR"/>
+                              </w:rPr>
+                              <w:t>(a)</w:t>
+                            </w:r>
+                            <w:r>
+                              <w:rPr>
+                                <w:rFonts w:ascii="Tahoma" w:hAnsi="Tahoma" w:cs="Tahoma"/>
+                                <w:color w:val="6600FF"/>
+                                <w:sz w:val="20"/>
+                                <w:szCs w:val="80"/>
+                                <w:lang w:val="pt-BR"/>
+                              </w:rPr>
+                              <w:t>:</w:t>
+                            </w:r>
+                            <w:r>
+                              <w:rPr>
+                                <w:rFonts w:ascii="Tahoma" w:hAnsi="Tahoma" w:cs="Tahoma"/>
+                                <w:color w:val="6600FF"/>
+                                <w:sz w:val="20"/>
+                                <w:szCs w:val="80"/>
+                                <w:lang w:val="pt-BR"/>
+                              </w:rPr>
+                              <w:t xml:space="preserve"> Prof. Dr. Arthur Jordão</w:t>
+                            </w:r>
+                          </w:p>
+                        </w:txbxContent>
+                      </wps:txbx>
+                      <wps:bodyPr rot="0" vert="horz" wrap="square" lIns="22860" tIns="11430" rIns="22860" bIns="11430" anchor="t" anchorCtr="0" upright="1">
+                        <a:spAutoFit/>
+                      </wps:bodyPr>
+                    </wps:wsp>
+                  </a:graphicData>
+                </a:graphic>
+                <wp14:sizeRelH relativeFrom="page">
+                  <wp14:pctWidth>0</wp14:pctWidth>
+                </wp14:sizeRelH>
+                <wp14:sizeRelV relativeFrom="page">
+                  <wp14:pctHeight>0</wp14:pctHeight>
+                </wp14:sizeRelV>
+              </wp:anchor>
+            </w:drawing>
+          </mc:Choice>
+          <mc:Fallback>
+            <w:pict>
+              <v:shape w14:anchorId="46147257" id="Text Box 10" o:spid="_x0000_s1029" type="#_x0000_t202" style="position:absolute;margin-left:4.05pt;margin-top:492.45pt;width:246.6pt;height:25.95pt;z-index:251660288;visibility:visible;mso-wrap-style:square;mso-width-percent:0;mso-height-percent:0;mso-wrap-distance-left:9pt;mso-wrap-distance-top:0;mso-wrap-distance-right:9pt;mso-wrap-distance-bottom:0;mso-position-horizontal:absolute;mso-position-horizontal-relative:margin;mso-position-vertical:absolute;mso-position-vertical-relative:text;mso-width-percent:0;mso-height-percent:0;mso-width-relative:page;mso-height-relative:page;v-text-anchor:top" o:gfxdata="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" filled="f" fillcolor="#0c9" stroked="f">
+                <v:textbox style="mso-fit-shape-to-text:t" inset="1.8pt,.9pt,1.8pt,.9pt">
+                  <w:txbxContent>
+                    <w:p>
+                      <w:pPr>
+                        <w:autoSpaceDE w:val="0"/>
+                        <w:autoSpaceDN w:val="0"/>
+                        <w:adjustRightInd w:val="0"/>
+                        <w:rPr>
+                          <w:rFonts w:ascii="Tahoma" w:hAnsi="Tahoma" w:cs="Tahoma"/>
+                          <w:color w:val="6600FF"/>
+                          <w:sz w:val="20"/>
+                          <w:szCs w:val="80"/>
+                          <w:lang w:val="pt-BR"/>
+                        </w:rPr>
+                      </w:pPr>
+                      <w:r>
+                        <w:rPr>
+                          <w:rFonts w:ascii="Tahoma" w:hAnsi="Tahoma" w:cs="Tahoma"/>
+                          <w:color w:val="6600FF"/>
+                          <w:sz w:val="20"/>
+                          <w:szCs w:val="80"/>
+                          <w:lang w:val="pt-BR"/>
+                        </w:rPr>
+                        <w:t>Integrantes:</w:t>
+                      </w:r>
+                      <w:r>
+                        <w:rPr>
+                          <w:rFonts w:ascii="Tahoma" w:hAnsi="Tahoma" w:cs="Tahoma"/>
+                          <w:color w:val="6600FF"/>
+                          <w:sz w:val="20"/>
+                          <w:szCs w:val="80"/>
+                          <w:lang w:val="pt-BR"/>
+                        </w:rPr>
+                        <w:t xml:space="preserve"> Filipe Penna </w:t>
+                      </w:r>
+                      <w:proofErr w:type="spellStart"/>
+                      <w:r>
+                        <w:rPr>
+                          <w:rFonts w:ascii="Tahoma" w:hAnsi="Tahoma" w:cs="Tahoma"/>
+                          <w:color w:val="6600FF"/>
+                          <w:sz w:val="20"/>
+                          <w:szCs w:val="80"/>
+                          <w:lang w:val="pt-BR"/>
+                        </w:rPr>
+                        <w:t>Cerávolo</w:t>
+                      </w:r>
+                      <w:proofErr w:type="spellEnd"/>
+                      <w:r>
+                        <w:rPr>
+                          <w:rFonts w:ascii="Tahoma" w:hAnsi="Tahoma" w:cs="Tahoma"/>
+                          <w:color w:val="6600FF"/>
+                          <w:sz w:val="20"/>
+                          <w:szCs w:val="80"/>
+                          <w:lang w:val="pt-BR"/>
+                        </w:rPr>
+                        <w:t xml:space="preserve"> Soares</w:t>
+                      </w:r>
+                    </w:p>
+                    <w:p>
+                      <w:pPr>
+                        <w:autoSpaceDE w:val="0"/>
+                        <w:autoSpaceDN w:val="0"/>
+                        <w:adjustRightInd w:val="0"/>
+                        <w:rPr>
+                          <w:rFonts w:ascii="Tahoma" w:hAnsi="Tahoma" w:cs="Tahoma"/>
+                          <w:color w:val="6600FF"/>
+                          <w:sz w:val="20"/>
+                          <w:szCs w:val="80"/>
+                          <w:lang w:val="pt-BR"/>
+                        </w:rPr>
+                      </w:pPr>
+                      <w:r>
+                        <w:rPr>
+                          <w:rFonts w:ascii="Tahoma" w:hAnsi="Tahoma" w:cs="Tahoma"/>
+                          <w:color w:val="6600FF"/>
+                          <w:sz w:val="20"/>
+                          <w:szCs w:val="80"/>
+                          <w:lang w:val="pt-BR"/>
+                        </w:rPr>
+                        <w:t>Professor</w:t>
+                      </w:r>
+                      <w:r>
+                        <w:rPr>
+                          <w:rFonts w:ascii="Tahoma" w:hAnsi="Tahoma" w:cs="Tahoma"/>
+                          <w:color w:val="6600FF"/>
+                          <w:sz w:val="20"/>
+                          <w:szCs w:val="80"/>
+                          <w:lang w:val="pt-BR"/>
+                        </w:rPr>
+                        <w:t>(a)</w:t>
+                      </w:r>
+                      <w:r>
+                        <w:rPr>
+                          <w:rFonts w:ascii="Tahoma" w:hAnsi="Tahoma" w:cs="Tahoma"/>
+                          <w:color w:val="6600FF"/>
+                          <w:sz w:val="20"/>
+                          <w:szCs w:val="80"/>
+                          <w:lang w:val="pt-BR"/>
+                        </w:rPr>
+                        <w:t xml:space="preserve"> Orientador</w:t>
+                      </w:r>
+                      <w:r>
+                        <w:rPr>
+                          <w:rFonts w:ascii="Tahoma" w:hAnsi="Tahoma" w:cs="Tahoma"/>
+                          <w:color w:val="6600FF"/>
+                          <w:sz w:val="20"/>
+                          <w:szCs w:val="80"/>
+                          <w:lang w:val="pt-BR"/>
+                        </w:rPr>
+                        <w:t>(a)</w:t>
+                      </w:r>
+                      <w:r>
+                        <w:rPr>
+                          <w:rFonts w:ascii="Tahoma" w:hAnsi="Tahoma" w:cs="Tahoma"/>
+                          <w:color w:val="6600FF"/>
+                          <w:sz w:val="20"/>
+                          <w:szCs w:val="80"/>
+                          <w:lang w:val="pt-BR"/>
+                        </w:rPr>
+                        <w:t>:</w:t>
+                      </w:r>
+                      <w:r>
+                        <w:rPr>
+                          <w:rFonts w:ascii="Tahoma" w:hAnsi="Tahoma" w:cs="Tahoma"/>
+                          <w:color w:val="6600FF"/>
+                          <w:sz w:val="20"/>
+                          <w:szCs w:val="80"/>
+                          <w:lang w:val="pt-BR"/>
+                        </w:rPr>
+                        <w:t xml:space="preserve"> Prof. Dr. Arthur Jordão</w:t>
+                      </w:r>
+                    </w:p>
+                  </w:txbxContent>
+                </v:textbox>
+                <w10:wrap anchorx="margin"/>
+              </v:shape>
+            </w:pict>
+          </mc:Fallback>
+        </mc:AlternateContent>
+      </w:r>
+      <w:r>
+        <w:rPr>
+          <w:noProof/>
+          <w:lang w:val="pt-BR" w:eastAsia="pt-BR"/>
+        </w:rPr>
+        <mc:AlternateContent>
+          <mc:Choice Requires="wps">
+            <w:drawing>
+              <wp:anchor distT="0" distB="0" distL="114300" distR="114300" simplePos="0" relativeHeight="251658240" behindDoc="0" locked="0" layoutInCell="1" allowOverlap="1" wp14:anchorId="3E1A81C2" wp14:editId="4DE1084E">
                 <wp:simplePos x="0" y="0"/>
                 <wp:positionH relativeFrom="column">
                   <wp:posOffset>76835</wp:posOffset>
                 </wp:positionH>
                 <wp:positionV relativeFrom="paragraph">
-                  <wp:posOffset>6352540</wp:posOffset>
+                  <wp:posOffset>6062980</wp:posOffset>
                 </wp:positionV>
                 <wp:extent cx="765810" cy="175895"/>
                 <wp:effectExtent l="635" t="0" r="0" b="0"/>
@@ -915,16 +1271,6 @@
                                 <w:lang w:val="pt-BR"/>
                               </w:rPr>
                             </w:pPr>
-                            <w:r>
-                              <w:rPr>
-                                <w:rFonts w:ascii="Tahoma" w:hAnsi="Tahoma" w:cs="Tahoma"/>
-                                <w:color w:val="6600FF"/>
-                                <w:sz w:val="20"/>
-                                <w:szCs w:val="80"/>
-                                <w:lang w:val="pt-BR"/>
-                              </w:rPr>
-                              <w:t>Integrantes:</w:t>
-                            </w:r>
                           </w:p>
                         </w:txbxContent>
                       </wps:txbx>
@@ -945,7 +1291,7 @@
           </mc:Choice>
           <mc:Fallback>
             <w:pict>
-              <v:shape w14:anchorId="3E1A81C2" id="Text Box 9" o:spid="_x0000_s1029" type="#_x0000_t202" style="position:absolute;margin-left:6.05pt;margin-top:500.2pt;width:60.3pt;height:13.85pt;z-index:251655680;visibility:visible;mso-wrap-style:square;mso-width-percent:0;mso-height-percent:0;mso-wrap-distance-left:9pt;mso-wrap-distance-top:0;mso-wrap-distance-right:9pt;mso-wrap-distance-bottom:0;mso-position-horizontal:absolute;mso-position-horizontal-relative:text;mso-position-vertical:absolute;mso-position-vertical-relative:text;mso-width-percent:0;mso-height-percent:0;mso-width-relative:page;mso-height-relative:page;v-text-anchor:top" o:gfxdata="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" filled="f" fillcolor="#0c9" stroked="f">
+              <v:shape w14:anchorId="3E1A81C2" id="Text Box 9" o:spid="_x0000_s1030" type="#_x0000_t202" style="position:absolute;margin-left:6.05pt;margin-top:477.4pt;width:60.3pt;height:13.85pt;z-index:251658240;visibility:visible;mso-wrap-style:square;mso-width-percent:0;mso-height-percent:0;mso-wrap-distance-left:9pt;mso-wrap-distance-top:0;mso-wrap-distance-right:9pt;mso-wrap-distance-bottom:0;mso-position-horizontal:absolute;mso-position-horizontal-relative:text;mso-position-vertical:absolute;mso-position-vertical-relative:text;mso-width-percent:0;mso-height-percent:0;mso-width-relative:page;mso-height-relative:page;v-text-anchor:top" o:gfxdata="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" filled="f" fillcolor="#0c9" stroked="f">
                 <v:textbox style="mso-fit-shape-to-text:t" inset="1.8pt,.9pt,1.8pt,.9pt">
                   <w:txbxContent>
                     <w:p>
@@ -961,334 +1307,9 @@
                           <w:lang w:val="pt-BR"/>
                         </w:rPr>
                       </w:pPr>
-                      <w:r>
-                        <w:rPr>
-                          <w:rFonts w:ascii="Tahoma" w:hAnsi="Tahoma" w:cs="Tahoma"/>
-                          <w:color w:val="6600FF"/>
-                          <w:sz w:val="20"/>
-                          <w:szCs w:val="80"/>
-                          <w:lang w:val="pt-BR"/>
-                        </w:rPr>
-                        <w:t>Integrantes:</w:t>
-                      </w:r>
                     </w:p>
                   </w:txbxContent>
                 </v:textbox>
-              </v:shape>
-            </w:pict>
-          </mc:Fallback>
-        </mc:AlternateContent>
-      </w:r>
-    </w:p>
-    <w:p/>
-    <w:p/>
-    <w:p>
-      <w:r>
-        <w:rPr>
-          <w:noProof/>
-          <w:lang w:val="pt-BR" w:eastAsia="pt-BR"/>
-        </w:rPr>
-        <mc:AlternateContent>
-          <mc:Choice Requires="wps">
-            <w:drawing>
-              <wp:anchor distT="0" distB="0" distL="114300" distR="114300" simplePos="0" relativeHeight="251662848" behindDoc="0" locked="0" layoutInCell="1" allowOverlap="1" wp14:anchorId="46147257" wp14:editId="19733BEA">
-                <wp:simplePos x="0" y="0"/>
-                <wp:positionH relativeFrom="margin">
-                  <wp:posOffset>47625</wp:posOffset>
-                </wp:positionH>
-                <wp:positionV relativeFrom="paragraph">
-                  <wp:posOffset>6257290</wp:posOffset>
-                </wp:positionV>
-                <wp:extent cx="1581150" cy="329565"/>
-                <wp:effectExtent l="0" t="0" r="0" b="0"/>
-                <wp:wrapNone/>
-                <wp:docPr id="5" name="Text Box 10"/>
-                <wp:cNvGraphicFramePr>
-                  <a:graphicFrameLocks xmlns:a="http://schemas.openxmlformats.org/drawingml/2006/main"/>
-                </wp:cNvGraphicFramePr>
-                <a:graphic xmlns:a="http://schemas.openxmlformats.org/drawingml/2006/main">
-                  <a:graphicData uri="http://schemas.microsoft.com/office/word/2010/wordprocessingShape">
-                    <wps:wsp>
-                      <wps:cNvSpPr txBox="1">
-                        <a:spLocks noChangeArrowheads="1"/>
-                      </wps:cNvSpPr>
-                      <wps:spPr bwMode="auto">
-                        <a:xfrm>
-                          <a:off x="0" y="0"/>
-                          <a:ext cx="1581150" cy="329565"/>
-                        </a:xfrm>
-                        <a:prstGeom prst="rect">
-                          <a:avLst/>
-                        </a:prstGeom>
-                        <a:noFill/>
-                        <a:ln>
-                          <a:noFill/>
-                        </a:ln>
-                        <a:extLst>
-                          <a:ext uri="{909E8E84-426E-40DD-AFC4-6F175D3DCCD1}">
-                            <a14:hiddenFill xmlns:a14="http://schemas.microsoft.com/office/drawing/2010/main">
-                              <a:solidFill>
-                                <a:srgbClr val="00CC99"/>
-                              </a:solidFill>
-                            </a14:hiddenFill>
-                          </a:ext>
-                          <a:ext uri="{91240B29-F687-4F45-9708-019B960494DF}">
-                            <a14:hiddenLine xmlns:a14="http://schemas.microsoft.com/office/drawing/2010/main" w="9525">
-                              <a:solidFill>
-                                <a:srgbClr val="000000"/>
-                              </a:solidFill>
-                              <a:miter lim="800000"/>
-                              <a:headEnd/>
-                              <a:tailEnd/>
-                            </a14:hiddenLine>
-                          </a:ext>
-                        </a:extLst>
-                      </wps:spPr>
-                      <wps:txbx>
-                        <w:txbxContent>
-                          <w:p>
-                            <w:pPr>
-                              <w:autoSpaceDE w:val="0"/>
-                              <w:autoSpaceDN w:val="0"/>
-                              <w:adjustRightInd w:val="0"/>
-                              <w:rPr>
-                                <w:rFonts w:ascii="Tahoma" w:hAnsi="Tahoma" w:cs="Tahoma"/>
-                                <w:color w:val="6600FF"/>
-                                <w:sz w:val="20"/>
-                                <w:szCs w:val="80"/>
-                                <w:lang w:val="pt-BR"/>
-                              </w:rPr>
-                            </w:pPr>
-                            <w:r>
-                              <w:rPr>
-                                <w:rFonts w:ascii="Tahoma" w:hAnsi="Tahoma" w:cs="Tahoma"/>
-                                <w:color w:val="6600FF"/>
-                                <w:sz w:val="20"/>
-                                <w:szCs w:val="80"/>
-                                <w:lang w:val="pt-BR"/>
-                              </w:rPr>
-                              <w:t>Professor</w:t>
-                            </w:r>
-                            <w:r>
-                              <w:rPr>
-                                <w:rFonts w:ascii="Tahoma" w:hAnsi="Tahoma" w:cs="Tahoma"/>
-                                <w:color w:val="6600FF"/>
-                                <w:sz w:val="20"/>
-                                <w:szCs w:val="80"/>
-                                <w:lang w:val="pt-BR"/>
-                              </w:rPr>
-                              <w:t>(a)</w:t>
-                            </w:r>
-                            <w:r>
-                              <w:rPr>
-                                <w:rFonts w:ascii="Tahoma" w:hAnsi="Tahoma" w:cs="Tahoma"/>
-                                <w:color w:val="6600FF"/>
-                                <w:sz w:val="20"/>
-                                <w:szCs w:val="80"/>
-                                <w:lang w:val="pt-BR"/>
-                              </w:rPr>
-                              <w:t xml:space="preserve"> Orientador</w:t>
-                            </w:r>
-                            <w:r>
-                              <w:rPr>
-                                <w:rFonts w:ascii="Tahoma" w:hAnsi="Tahoma" w:cs="Tahoma"/>
-                                <w:color w:val="6600FF"/>
-                                <w:sz w:val="20"/>
-                                <w:szCs w:val="80"/>
-                                <w:lang w:val="pt-BR"/>
-                              </w:rPr>
-                              <w:t>(a)</w:t>
-                            </w:r>
-                            <w:r>
-                              <w:rPr>
-                                <w:rFonts w:ascii="Tahoma" w:hAnsi="Tahoma" w:cs="Tahoma"/>
-                                <w:color w:val="6600FF"/>
-                                <w:sz w:val="20"/>
-                                <w:szCs w:val="80"/>
-                                <w:lang w:val="pt-BR"/>
-                              </w:rPr>
-                              <w:t>:</w:t>
-                            </w:r>
-                          </w:p>
-                          <w:p>
-                            <w:pPr>
-                              <w:autoSpaceDE w:val="0"/>
-                              <w:autoSpaceDN w:val="0"/>
-                              <w:adjustRightInd w:val="0"/>
-                              <w:jc w:val="right"/>
-                              <w:rPr>
-                                <w:rFonts w:ascii="Tahoma" w:hAnsi="Tahoma" w:cs="Tahoma"/>
-                                <w:color w:val="6600FF"/>
-                                <w:sz w:val="20"/>
-                                <w:szCs w:val="80"/>
-                                <w:lang w:val="pt-BR"/>
-                              </w:rPr>
-                            </w:pPr>
-                            <w:r>
-                              <w:rPr>
-                                <w:rFonts w:ascii="Tahoma" w:hAnsi="Tahoma" w:cs="Tahoma"/>
-                                <w:color w:val="6600FF"/>
-                                <w:sz w:val="20"/>
-                                <w:szCs w:val="80"/>
-                                <w:lang w:val="pt-BR"/>
-                              </w:rPr>
-                              <w:t>Co-orientador</w:t>
-                            </w:r>
-                            <w:r>
-                              <w:rPr>
-                                <w:rFonts w:ascii="Tahoma" w:hAnsi="Tahoma" w:cs="Tahoma"/>
-                                <w:color w:val="6600FF"/>
-                                <w:sz w:val="20"/>
-                                <w:szCs w:val="80"/>
-                                <w:lang w:val="pt-BR"/>
-                              </w:rPr>
-                              <w:t>(a)</w:t>
-                            </w:r>
-                            <w:r>
-                              <w:rPr>
-                                <w:rFonts w:ascii="Tahoma" w:hAnsi="Tahoma" w:cs="Tahoma"/>
-                                <w:color w:val="6600FF"/>
-                                <w:sz w:val="20"/>
-                                <w:szCs w:val="80"/>
-                                <w:lang w:val="pt-BR"/>
-                              </w:rPr>
-                              <w:t>:</w:t>
-                            </w:r>
-                          </w:p>
-                        </w:txbxContent>
-                      </wps:txbx>
-                      <wps:bodyPr rot="0" vert="horz" wrap="square" lIns="22860" tIns="11430" rIns="22860" bIns="11430" anchor="t" anchorCtr="0" upright="1">
-                        <a:spAutoFit/>
-                      </wps:bodyPr>
-                    </wps:wsp>
-                  </a:graphicData>
-                </a:graphic>
-                <wp14:sizeRelH relativeFrom="page">
-                  <wp14:pctWidth>0</wp14:pctWidth>
-                </wp14:sizeRelH>
-                <wp14:sizeRelV relativeFrom="page">
-                  <wp14:pctHeight>0</wp14:pctHeight>
-                </wp14:sizeRelV>
-              </wp:anchor>
-            </w:drawing>
-          </mc:Choice>
-          <mc:Fallback>
-            <w:pict>
-              <v:shape w14:anchorId="46147257" id="Text Box 10" o:spid="_x0000_s1030" type="#_x0000_t202" style="position:absolute;margin-left:3.75pt;margin-top:492.7pt;width:124.5pt;height:25.95pt;z-index:251662848;visibility:visible;mso-wrap-style:square;mso-width-percent:0;mso-height-percent:0;mso-wrap-distance-left:9pt;mso-wrap-distance-top:0;mso-wrap-distance-right:9pt;mso-wrap-distance-bottom:0;mso-position-horizontal:absolute;mso-position-horizontal-relative:margin;mso-position-vertical:absolute;mso-position-vertical-relative:text;mso-width-percent:0;mso-height-percent:0;mso-width-relative:page;mso-height-relative:page;v-text-anchor:top" o:gfxdata="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" filled="f" fillcolor="#0c9" stroked="f">
-                <v:textbox style="mso-fit-shape-to-text:t" inset="1.8pt,.9pt,1.8pt,.9pt">
-                  <w:txbxContent>
-                    <w:p>
-                      <w:pPr>
-                        <w:autoSpaceDE w:val="0"/>
-                        <w:autoSpaceDN w:val="0"/>
-                        <w:adjustRightInd w:val="0"/>
-                        <w:rPr>
-                          <w:rFonts w:ascii="Tahoma" w:hAnsi="Tahoma" w:cs="Tahoma"/>
-                          <w:color w:val="6600FF"/>
-                          <w:sz w:val="20"/>
-                          <w:szCs w:val="80"/>
-                          <w:lang w:val="pt-BR"/>
-                        </w:rPr>
-                      </w:pPr>
-                      <w:r>
-                        <w:rPr>
-                          <w:rFonts w:ascii="Tahoma" w:hAnsi="Tahoma" w:cs="Tahoma"/>
-                          <w:color w:val="6600FF"/>
-                          <w:sz w:val="20"/>
-                          <w:szCs w:val="80"/>
-                          <w:lang w:val="pt-BR"/>
-                        </w:rPr>
-                        <w:t>Professor</w:t>
-                      </w:r>
-                      <w:r>
-                        <w:rPr>
-                          <w:rFonts w:ascii="Tahoma" w:hAnsi="Tahoma" w:cs="Tahoma"/>
-                          <w:color w:val="6600FF"/>
-                          <w:sz w:val="20"/>
-                          <w:szCs w:val="80"/>
-                          <w:lang w:val="pt-BR"/>
-                        </w:rPr>
-                        <w:t>(a)</w:t>
-                      </w:r>
-                      <w:r>
-                        <w:rPr>
-                          <w:rFonts w:ascii="Tahoma" w:hAnsi="Tahoma" w:cs="Tahoma"/>
-                          <w:color w:val="6600FF"/>
-                          <w:sz w:val="20"/>
-                          <w:szCs w:val="80"/>
-                          <w:lang w:val="pt-BR"/>
-                        </w:rPr>
-                        <w:t xml:space="preserve"> Orientador</w:t>
-                      </w:r>
-                      <w:r>
-                        <w:rPr>
-                          <w:rFonts w:ascii="Tahoma" w:hAnsi="Tahoma" w:cs="Tahoma"/>
-                          <w:color w:val="6600FF"/>
-                          <w:sz w:val="20"/>
-                          <w:szCs w:val="80"/>
-                          <w:lang w:val="pt-BR"/>
-                        </w:rPr>
-                        <w:t>(a)</w:t>
-                      </w:r>
-                      <w:r>
-                        <w:rPr>
-                          <w:rFonts w:ascii="Tahoma" w:hAnsi="Tahoma" w:cs="Tahoma"/>
-                          <w:color w:val="6600FF"/>
-                          <w:sz w:val="20"/>
-                          <w:szCs w:val="80"/>
-                          <w:lang w:val="pt-BR"/>
-                        </w:rPr>
-                        <w:t>:</w:t>
-                      </w:r>
-                    </w:p>
-                    <w:p>
-                      <w:pPr>
-                        <w:autoSpaceDE w:val="0"/>
-                        <w:autoSpaceDN w:val="0"/>
-                        <w:adjustRightInd w:val="0"/>
-                        <w:jc w:val="right"/>
-                        <w:rPr>
-                          <w:rFonts w:ascii="Tahoma" w:hAnsi="Tahoma" w:cs="Tahoma"/>
-                          <w:color w:val="6600FF"/>
-                          <w:sz w:val="20"/>
-                          <w:szCs w:val="80"/>
-                          <w:lang w:val="pt-BR"/>
-                        </w:rPr>
-                      </w:pPr>
-                      <w:r>
-                        <w:rPr>
-                          <w:rFonts w:ascii="Tahoma" w:hAnsi="Tahoma" w:cs="Tahoma"/>
-                          <w:color w:val="6600FF"/>
-                          <w:sz w:val="20"/>
-                          <w:szCs w:val="80"/>
-                          <w:lang w:val="pt-BR"/>
-                        </w:rPr>
-                        <w:t>Co-orientador</w:t>
-                      </w:r>
-                      <w:r>
-                        <w:rPr>
-                          <w:rFonts w:ascii="Tahoma" w:hAnsi="Tahoma" w:cs="Tahoma"/>
-                          <w:color w:val="6600FF"/>
-                          <w:sz w:val="20"/>
-                          <w:szCs w:val="80"/>
-                          <w:lang w:val="pt-BR"/>
-                        </w:rPr>
-                        <w:t>(a)</w:t>
-                      </w:r>
-                      <w:r>
-                        <w:rPr>
-                          <w:rFonts w:ascii="Tahoma" w:hAnsi="Tahoma" w:cs="Tahoma"/>
-                          <w:color w:val="6600FF"/>
-                          <w:sz w:val="20"/>
-                          <w:szCs w:val="80"/>
-                          <w:lang w:val="pt-BR"/>
-                        </w:rPr>
-                        <w:t>:</w:t>
-                      </w:r>
-                    </w:p>
-                  </w:txbxContent>
-                </v:textbox>
-                <w10:wrap anchorx="margin"/>
               </v:shape>
             </w:pict>
           </mc:Fallback>
@@ -1363,7 +1384,7 @@
           </mc:Choice>
           <mc:Fallback>
             <w:pict>
-              <v:line w14:anchorId="5B06EE41" id="Line 13" o:spid="_x0000_s1026" style="position:absolute;z-index:251659776;visibility:visible;mso-wrap-style:square;mso-width-percent:0;mso-height-percent:0;mso-wrap-distance-left:9pt;mso-wrap-distance-top:0;mso-wrap-distance-right:9pt;mso-wrap-distance-bottom:0;mso-position-horizontal:absolute;mso-position-horizontal-relative:text;mso-position-vertical:absolute;mso-position-vertical-relative:text;mso-width-percent:0;mso-height-percent:0;mso-width-relative:page;mso-height-relative:page" from="0,447.8pt" to="558pt,447.8pt" o:gfxdata="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"/>
+              <v:line w14:anchorId="233E189F" id="Line 13" o:spid="_x0000_s1026" style="position:absolute;z-index:251659776;visibility:visible;mso-wrap-style:square;mso-width-percent:0;mso-height-percent:0;mso-wrap-distance-left:9pt;mso-wrap-distance-top:0;mso-wrap-distance-right:9pt;mso-wrap-distance-bottom:0;mso-position-horizontal:absolute;mso-position-horizontal-relative:text;mso-position-vertical:absolute;mso-position-vertical-relative:text;mso-width-percent:0;mso-height-percent:0;mso-width-relative:page;mso-height-relative:page" from="0,447.8pt" to="558pt,447.8pt" o:gfxdata="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"/>
             </w:pict>
           </mc:Fallback>
         </mc:AlternateContent>
@@ -1827,7 +1848,6 @@
   <w:style w:type="character" w:default="1" w:styleId="Fontepargpadro">
     <w:name w:val="Default Paragraph Font"/>
     <w:uiPriority w:val="1"/>
-    <w:semiHidden/>
     <w:unhideWhenUsed/>
   </w:style>
   <w:style w:type="table" w:default="1" w:styleId="Tabelanormal">

</xml_diff>

<commit_message>
finalização banner, press release e link site
</commit_message>
<xml_diff>
--- a/05. Apresentações/s28-PressRelease.docx
+++ b/05. Apresentações/s28-PressRelease.docx
@@ -1,6 +1,6 @@
 
 <file path=word/document.xml><?xml version="1.0" encoding="utf-8"?>
-<w:document xmlns:wpc="http://schemas.microsoft.com/office/word/2010/wordprocessingCanvas" xmlns:mc="http://schemas.openxmlformats.org/markup-compatibility/2006" xmlns:o="urn:schemas-microsoft-com:office:office" xmlns:r="http://schemas.openxmlformats.org/officeDocument/2006/relationships" xmlns:m="http://schemas.openxmlformats.org/officeDocument/2006/math" xmlns:v="urn:schemas-microsoft-com:vml" xmlns:wp14="http://schemas.microsoft.com/office/word/2010/wordprocessingDrawing" xmlns:wp="http://schemas.openxmlformats.org/drawingml/2006/wordprocessingDrawing" xmlns:w10="urn:schemas-microsoft-com:office:word" xmlns:w="http://schemas.openxmlformats.org/wordprocessingml/2006/main" xmlns:w14="http://schemas.microsoft.com/office/word/2010/wordml" xmlns:w15="http://schemas.microsoft.com/office/word/2012/wordml" xmlns:wpg="http://schemas.microsoft.com/office/word/2010/wordprocessingGroup" xmlns:wpi="http://schemas.microsoft.com/office/word/2010/wordprocessingInk" xmlns:wne="http://schemas.microsoft.com/office/word/2006/wordml" xmlns:wps="http://schemas.microsoft.com/office/word/2010/wordprocessingShape" mc:Ignorable="w14 w15 wp14">
+<w:document xmlns:wpc="http://schemas.microsoft.com/office/word/2010/wordprocessingCanvas" xmlns:cx="http://schemas.microsoft.com/office/drawing/2014/chartex" xmlns:cx1="http://schemas.microsoft.com/office/drawing/2015/9/8/chartex" xmlns:cx2="http://schemas.microsoft.com/office/drawing/2015/10/21/chartex" xmlns:cx3="http://schemas.microsoft.com/office/drawing/2016/5/9/chartex" xmlns:cx4="http://schemas.microsoft.com/office/drawing/2016/5/10/chartex" xmlns:cx5="http://schemas.microsoft.com/office/drawing/2016/5/11/chartex" xmlns:cx6="http://schemas.microsoft.com/office/drawing/2016/5/12/chartex" xmlns:cx7="http://schemas.microsoft.com/office/drawing/2016/5/13/chartex" xmlns:cx8="http://schemas.microsoft.com/office/drawing/2016/5/14/chartex" xmlns:mc="http://schemas.openxmlformats.org/markup-compatibility/2006" xmlns:aink="http://schemas.microsoft.com/office/drawing/2016/ink" xmlns:am3d="http://schemas.microsoft.com/office/drawing/2017/model3d" xmlns:o="urn:schemas-microsoft-com:office:office" xmlns:oel="http://schemas.microsoft.com/office/2019/extlst" xmlns:r="http://schemas.openxmlformats.org/officeDocument/2006/relationships" xmlns:m="http://schemas.openxmlformats.org/officeDocument/2006/math" xmlns:v="urn:schemas-microsoft-com:vml" xmlns:wp14="http://schemas.microsoft.com/office/word/2010/wordprocessingDrawing" xmlns:wp="http://schemas.openxmlformats.org/drawingml/2006/wordprocessingDrawing" xmlns:w10="urn:schemas-microsoft-com:office:word" xmlns:w="http://schemas.openxmlformats.org/wordprocessingml/2006/main" xmlns:w14="http://schemas.microsoft.com/office/word/2010/wordml" xmlns:w15="http://schemas.microsoft.com/office/word/2012/wordml" xmlns:w16cex="http://schemas.microsoft.com/office/word/2018/wordml/cex" xmlns:w16cid="http://schemas.microsoft.com/office/word/2016/wordml/cid" xmlns:w16="http://schemas.microsoft.com/office/word/2018/wordml" xmlns:w16sdtdh="http://schemas.microsoft.com/office/word/2020/wordml/sdtdatahash" xmlns:w16se="http://schemas.microsoft.com/office/word/2015/wordml/symex" xmlns:wpg="http://schemas.microsoft.com/office/word/2010/wordprocessingGroup" xmlns:wpi="http://schemas.microsoft.com/office/word/2010/wordprocessingInk" xmlns:wne="http://schemas.microsoft.com/office/word/2006/wordml" xmlns:wps="http://schemas.microsoft.com/office/word/2010/wordprocessingShape" mc:Ignorable="w14 w15 w16se w16cid w16 w16cex w16sdtdh wp14">
   <w:body>
     <w:p>
       <w:r>
@@ -223,7 +223,7 @@
                 <v:stroke joinstyle="miter"/>
                 <v:path gradientshapeok="t" o:connecttype="rect"/>
               </v:shapetype>
-              <v:shape id="Text Box 3" o:spid="_x0000_s1026" type="#_x0000_t202" style="position:absolute;margin-left:117pt;margin-top:9pt;width:6in;height:58.25pt;z-index:251654656;visibility:visible;mso-wrap-style:square;mso-width-percent:0;mso-height-percent:0;mso-wrap-distance-left:9pt;mso-wrap-distance-top:0;mso-wrap-distance-right:9pt;mso-wrap-distance-bottom:0;mso-position-horizontal:absolute;mso-position-horizontal-relative:text;mso-position-vertical:absolute;mso-position-vertical-relative:text;mso-width-percent:0;mso-height-percent:0;mso-width-relative:page;mso-height-relative:page;v-text-anchor:top" o:gfxdata="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" filled="f" fillcolor="#0c9" stroked="f">
+              <v:shape id="Text Box 3" o:spid="_x0000_s1026" type="#_x0000_t202" style="position:absolute;margin-left:117pt;margin-top:9pt;width:6in;height:58.25pt;z-index:251654656;visibility:visible;mso-wrap-style:square;mso-width-percent:0;mso-height-percent:0;mso-wrap-distance-left:9pt;mso-wrap-distance-top:0;mso-wrap-distance-right:9pt;mso-wrap-distance-bottom:0;mso-position-horizontal:absolute;mso-position-horizontal-relative:text;mso-position-vertical:absolute;mso-position-vertical-relative:text;mso-width-percent:0;mso-height-percent:0;mso-width-relative:page;mso-height-relative:page;v-text-anchor:top" o:gfxdata="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" filled="f" fillcolor="#0c9" stroked="f">
                 <v:textbox style="mso-fit-shape-to-text:t" inset="1.8pt,.9pt,1.8pt,.9pt">
                   <w:txbxContent>
                     <w:p>
@@ -528,7 +528,7 @@
           </mc:Choice>
           <mc:Fallback>
             <w:pict>
-              <v:shape w14:anchorId="4C1B5B42" id="Text Box 11" o:spid="_x0000_s1027" type="#_x0000_t202" style="position:absolute;margin-left:54pt;margin-top:15.5pt;width:486pt;height:18pt;z-index:251657728;visibility:visible;mso-wrap-style:square;mso-width-percent:0;mso-height-percent:0;mso-wrap-distance-left:9pt;mso-wrap-distance-top:0;mso-wrap-distance-right:9pt;mso-wrap-distance-bottom:0;mso-position-horizontal:absolute;mso-position-horizontal-relative:text;mso-position-vertical:absolute;mso-position-vertical-relative:text;mso-width-percent:0;mso-height-percent:0;mso-width-relative:page;mso-height-relative:page;v-text-anchor:top" o:gfxdata="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" filled="f" fillcolor="#0c9" stroked="f">
+              <v:shape w14:anchorId="4C1B5B42" id="Text Box 11" o:spid="_x0000_s1027" type="#_x0000_t202" style="position:absolute;margin-left:54pt;margin-top:15.5pt;width:486pt;height:18pt;z-index:251657728;visibility:visible;mso-wrap-style:square;mso-width-percent:0;mso-height-percent:0;mso-wrap-distance-left:9pt;mso-wrap-distance-top:0;mso-wrap-distance-right:9pt;mso-wrap-distance-bottom:0;mso-position-horizontal:absolute;mso-position-horizontal-relative:text;mso-position-vertical:absolute;mso-position-vertical-relative:text;mso-width-percent:0;mso-height-percent:0;mso-width-relative:page;mso-height-relative:page;v-text-anchor:top" o:gfxdata="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" filled="f" fillcolor="#0c9" stroked="f">
                 <v:textbox inset="1.8pt,.9pt,1.8pt,.9pt">
                   <w:txbxContent>
                     <w:p>
@@ -685,7 +685,7 @@
           </mc:Choice>
           <mc:Fallback>
             <w:pict>
-              <v:line w14:anchorId="5EBD88E3" id="Line 14" o:spid="_x0000_s1026" style="position:absolute;z-index:251660800;visibility:visible;mso-wrap-style:square;mso-width-percent:0;mso-height-percent:0;mso-wrap-distance-left:9pt;mso-wrap-distance-top:0;mso-wrap-distance-right:9pt;mso-wrap-distance-bottom:0;mso-position-horizontal:absolute;mso-position-horizontal-relative:text;mso-position-vertical:absolute;mso-position-vertical-relative:text;mso-width-percent:0;mso-height-percent:0;mso-width-relative:page;mso-height-relative:page" from="0,3.8pt" to="558pt,3.8pt" o:gfxdata="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"/>
+              <v:line w14:anchorId="236CE955" id="Line 14" o:spid="_x0000_s1026" style="position:absolute;z-index:251660800;visibility:visible;mso-wrap-style:square;mso-width-percent:0;mso-height-percent:0;mso-wrap-distance-left:9pt;mso-wrap-distance-top:0;mso-wrap-distance-right:9pt;mso-wrap-distance-bottom:0;mso-position-horizontal:absolute;mso-position-horizontal-relative:text;mso-position-vertical:absolute;mso-position-vertical-relative:text;mso-width-percent:0;mso-height-percent:0;mso-width-relative:page;mso-height-relative:page" from="0,3.8pt" to="558pt,3.8pt" o:gfxdata="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"/>
             </w:pict>
           </mc:Fallback>
         </mc:AlternateContent>
@@ -989,23 +989,7 @@
                                 <w:rFonts w:ascii="Arial" w:hAnsi="Arial" w:cs="Arial"/>
                                 <w:lang w:val="pt-BR"/>
                               </w:rPr>
-                              <w:t xml:space="preserve">Hoje, Filipe Penna </w:t>
-                            </w:r>
-                            <w:proofErr w:type="spellStart"/>
-                            <w:r>
-                              <w:rPr>
-                                <w:rFonts w:ascii="Arial" w:hAnsi="Arial" w:cs="Arial"/>
-                                <w:lang w:val="pt-BR"/>
-                              </w:rPr>
-                              <w:t>Cerávolo</w:t>
-                            </w:r>
-                            <w:proofErr w:type="spellEnd"/>
-                            <w:r>
-                              <w:rPr>
-                                <w:rFonts w:ascii="Arial" w:hAnsi="Arial" w:cs="Arial"/>
-                                <w:lang w:val="pt-BR"/>
-                              </w:rPr>
-                              <w:t xml:space="preserve"> Soares, estudante de engenharia elétrica,</w:t>
+                              <w:t>Hoje, Filipe Penna Cerávolo Soares, estudante de engenharia elétrica,</w:t>
                             </w:r>
                             <w:r>
                               <w:rPr>
@@ -1035,34 +1019,14 @@
                               </w:rPr>
                               <w:t xml:space="preserve">Utilizando o que há de mais recente em inovações na área de </w:t>
                             </w:r>
-                            <w:proofErr w:type="spellStart"/>
                             <w:r>
                               <w:rPr>
                                 <w:rFonts w:ascii="Arial" w:hAnsi="Arial" w:cs="Arial"/>
                                 <w:i/>
                                 <w:lang w:val="pt-BR"/>
                               </w:rPr>
-                              <w:t>machine</w:t>
-                            </w:r>
-                            <w:proofErr w:type="spellEnd"/>
-                            <w:r>
-                              <w:rPr>
-                                <w:rFonts w:ascii="Arial" w:hAnsi="Arial" w:cs="Arial"/>
-                                <w:i/>
-                                <w:lang w:val="pt-BR"/>
-                              </w:rPr>
-                              <w:t xml:space="preserve"> </w:t>
-                            </w:r>
-                            <w:proofErr w:type="spellStart"/>
-                            <w:r>
-                              <w:rPr>
-                                <w:rFonts w:ascii="Arial" w:hAnsi="Arial" w:cs="Arial"/>
-                                <w:i/>
-                                <w:lang w:val="pt-BR"/>
-                              </w:rPr>
-                              <w:t>learning</w:t>
-                            </w:r>
-                            <w:proofErr w:type="spellEnd"/>
+                              <w:t>machine learning</w:t>
+                            </w:r>
                             <w:r>
                               <w:rPr>
                                 <w:rFonts w:ascii="Arial" w:hAnsi="Arial" w:cs="Arial"/>
@@ -1127,30 +1091,14 @@
                                 <w:rFonts w:ascii="Arial" w:hAnsi="Arial" w:cs="Arial"/>
                                 <w:lang w:val="pt-BR"/>
                               </w:rPr>
-                              <w:t xml:space="preserve"> sejam realizados na área. “Apenas com 10 atributos em um conjunto de dados limitado já é possível triplicar a precisão de um palpite aleatório da causa de morte. Os resultados atuais são promissores e indicam que a complexa relação entre </w:t>
-                            </w:r>
-                            <w:proofErr w:type="gramStart"/>
-                            <w:r>
-                              <w:rPr>
-                                <w:rFonts w:ascii="Arial" w:hAnsi="Arial" w:cs="Arial"/>
-                                <w:lang w:val="pt-BR"/>
-                              </w:rPr>
-                              <w:t xml:space="preserve">fatores </w:t>
-                            </w:r>
-                            <w:r>
-                              <w:rPr>
-                                <w:rFonts w:ascii="Arial" w:hAnsi="Arial" w:cs="Arial"/>
-                                <w:lang w:val="pt-BR"/>
-                              </w:rPr>
-                              <w:t xml:space="preserve"> sociais</w:t>
-                            </w:r>
-                            <w:proofErr w:type="gramEnd"/>
-                            <w:r>
-                              <w:rPr>
-                                <w:rFonts w:ascii="Arial" w:hAnsi="Arial" w:cs="Arial"/>
-                                <w:lang w:val="pt-BR"/>
-                              </w:rPr>
-                              <w:t>, biológicos e</w:t>
+                              <w:t xml:space="preserve"> sejam realizados na área. “Apenas com 10 atributos em um conjunto de dados limitado já é possível triplicar a precisão de um palpite aleatório da causa de morte. Os resultados atuais são promissores e indicam que a complexa relação entre fatores </w:t>
+                            </w:r>
+                            <w:r>
+                              <w:rPr>
+                                <w:rFonts w:ascii="Arial" w:hAnsi="Arial" w:cs="Arial"/>
+                                <w:lang w:val="pt-BR"/>
+                              </w:rPr>
+                              <w:t xml:space="preserve"> sociais, biológicos e</w:t>
                             </w:r>
                             <w:r>
                               <w:rPr>
@@ -1337,7 +1285,7 @@
           </mc:Choice>
           <mc:Fallback>
             <w:pict>
-              <v:shape w14:anchorId="4F60E51E" id="Text Box 12" o:spid="_x0000_s1028" type="#_x0000_t202" style="position:absolute;margin-left:8.85pt;margin-top:8.25pt;width:540pt;height:477pt;z-index:251658752;visibility:visible;mso-wrap-style:square;mso-width-percent:0;mso-height-percent:0;mso-wrap-distance-left:9pt;mso-wrap-distance-top:0;mso-wrap-distance-right:9pt;mso-wrap-distance-bottom:0;mso-position-horizontal:absolute;mso-position-horizontal-relative:text;mso-position-vertical:absolute;mso-position-vertical-relative:text;mso-width-percent:0;mso-height-percent:0;mso-width-relative:page;mso-height-relative:page;v-text-anchor:top" o:gfxdata="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" filled="f" fillcolor="#0c9" stroked="f">
+              <v:shape w14:anchorId="4F60E51E" id="Text Box 12" o:spid="_x0000_s1028" type="#_x0000_t202" style="position:absolute;margin-left:8.85pt;margin-top:8.25pt;width:540pt;height:477pt;z-index:251658752;visibility:visible;mso-wrap-style:square;mso-width-percent:0;mso-height-percent:0;mso-wrap-distance-left:9pt;mso-wrap-distance-top:0;mso-wrap-distance-right:9pt;mso-wrap-distance-bottom:0;mso-position-horizontal:absolute;mso-position-horizontal-relative:text;mso-position-vertical:absolute;mso-position-vertical-relative:text;mso-width-percent:0;mso-height-percent:0;mso-width-relative:page;mso-height-relative:page;v-text-anchor:top" o:gfxdata="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" filled="f" fillcolor="#0c9" stroked="f">
                 <v:textbox inset="1.8pt,.9pt,1.8pt,.9pt">
                   <w:txbxContent>
                     <w:p>
@@ -1575,23 +1523,7 @@
                           <w:rFonts w:ascii="Arial" w:hAnsi="Arial" w:cs="Arial"/>
                           <w:lang w:val="pt-BR"/>
                         </w:rPr>
-                        <w:t xml:space="preserve">Hoje, Filipe Penna </w:t>
-                      </w:r>
-                      <w:proofErr w:type="spellStart"/>
-                      <w:r>
-                        <w:rPr>
-                          <w:rFonts w:ascii="Arial" w:hAnsi="Arial" w:cs="Arial"/>
-                          <w:lang w:val="pt-BR"/>
-                        </w:rPr>
-                        <w:t>Cerávolo</w:t>
-                      </w:r>
-                      <w:proofErr w:type="spellEnd"/>
-                      <w:r>
-                        <w:rPr>
-                          <w:rFonts w:ascii="Arial" w:hAnsi="Arial" w:cs="Arial"/>
-                          <w:lang w:val="pt-BR"/>
-                        </w:rPr>
-                        <w:t xml:space="preserve"> Soares, estudante de engenharia elétrica,</w:t>
+                        <w:t>Hoje, Filipe Penna Cerávolo Soares, estudante de engenharia elétrica,</w:t>
                       </w:r>
                       <w:r>
                         <w:rPr>
@@ -1621,34 +1553,14 @@
                         </w:rPr>
                         <w:t xml:space="preserve">Utilizando o que há de mais recente em inovações na área de </w:t>
                       </w:r>
-                      <w:proofErr w:type="spellStart"/>
                       <w:r>
                         <w:rPr>
                           <w:rFonts w:ascii="Arial" w:hAnsi="Arial" w:cs="Arial"/>
                           <w:i/>
                           <w:lang w:val="pt-BR"/>
                         </w:rPr>
-                        <w:t>machine</w:t>
-                      </w:r>
-                      <w:proofErr w:type="spellEnd"/>
-                      <w:r>
-                        <w:rPr>
-                          <w:rFonts w:ascii="Arial" w:hAnsi="Arial" w:cs="Arial"/>
-                          <w:i/>
-                          <w:lang w:val="pt-BR"/>
-                        </w:rPr>
-                        <w:t xml:space="preserve"> </w:t>
-                      </w:r>
-                      <w:proofErr w:type="spellStart"/>
-                      <w:r>
-                        <w:rPr>
-                          <w:rFonts w:ascii="Arial" w:hAnsi="Arial" w:cs="Arial"/>
-                          <w:i/>
-                          <w:lang w:val="pt-BR"/>
-                        </w:rPr>
-                        <w:t>learning</w:t>
-                      </w:r>
-                      <w:proofErr w:type="spellEnd"/>
+                        <w:t>machine learning</w:t>
+                      </w:r>
                       <w:r>
                         <w:rPr>
                           <w:rFonts w:ascii="Arial" w:hAnsi="Arial" w:cs="Arial"/>
@@ -1713,30 +1625,14 @@
                           <w:rFonts w:ascii="Arial" w:hAnsi="Arial" w:cs="Arial"/>
                           <w:lang w:val="pt-BR"/>
                         </w:rPr>
-                        <w:t xml:space="preserve"> sejam realizados na área. “Apenas com 10 atributos em um conjunto de dados limitado já é possível triplicar a precisão de um palpite aleatório da causa de morte. Os resultados atuais são promissores e indicam que a complexa relação entre </w:t>
-                      </w:r>
-                      <w:proofErr w:type="gramStart"/>
-                      <w:r>
-                        <w:rPr>
-                          <w:rFonts w:ascii="Arial" w:hAnsi="Arial" w:cs="Arial"/>
-                          <w:lang w:val="pt-BR"/>
-                        </w:rPr>
-                        <w:t xml:space="preserve">fatores </w:t>
-                      </w:r>
-                      <w:r>
-                        <w:rPr>
-                          <w:rFonts w:ascii="Arial" w:hAnsi="Arial" w:cs="Arial"/>
-                          <w:lang w:val="pt-BR"/>
-                        </w:rPr>
-                        <w:t xml:space="preserve"> sociais</w:t>
-                      </w:r>
-                      <w:proofErr w:type="gramEnd"/>
-                      <w:r>
-                        <w:rPr>
-                          <w:rFonts w:ascii="Arial" w:hAnsi="Arial" w:cs="Arial"/>
-                          <w:lang w:val="pt-BR"/>
-                        </w:rPr>
-                        <w:t>, biológicos e</w:t>
+                        <w:t xml:space="preserve"> sejam realizados na área. “Apenas com 10 atributos em um conjunto de dados limitado já é possível triplicar a precisão de um palpite aleatório da causa de morte. Os resultados atuais são promissores e indicam que a complexa relação entre fatores </w:t>
+                      </w:r>
+                      <w:r>
+                        <w:rPr>
+                          <w:rFonts w:ascii="Arial" w:hAnsi="Arial" w:cs="Arial"/>
+                          <w:lang w:val="pt-BR"/>
+                        </w:rPr>
+                        <w:t xml:space="preserve"> sociais, biológicos e</w:t>
                       </w:r>
                       <w:r>
                         <w:rPr>
@@ -1998,7 +1894,7 @@
                                 <w:szCs w:val="80"/>
                                 <w:lang w:val="pt-BR"/>
                               </w:rPr>
-                              <w:t>Integrantes:</w:t>
+                              <w:t>Aluno</w:t>
                             </w:r>
                             <w:r>
                               <w:rPr>
@@ -2008,6 +1904,16 @@
                                 <w:szCs w:val="80"/>
                                 <w:lang w:val="pt-BR"/>
                               </w:rPr>
+                              <w:t>:</w:t>
+                            </w:r>
+                            <w:r>
+                              <w:rPr>
+                                <w:rFonts w:ascii="Tahoma" w:hAnsi="Tahoma" w:cs="Tahoma"/>
+                                <w:color w:val="6600FF"/>
+                                <w:sz w:val="20"/>
+                                <w:szCs w:val="80"/>
+                                <w:lang w:val="pt-BR"/>
+                              </w:rPr>
                               <w:t xml:space="preserve"> </w:t>
                             </w:r>
                             <w:r>
@@ -2017,27 +1923,7 @@
                                 <w:szCs w:val="80"/>
                                 <w:lang w:val="pt-BR"/>
                               </w:rPr>
-                              <w:t xml:space="preserve">Filipe Penna </w:t>
-                            </w:r>
-                            <w:proofErr w:type="spellStart"/>
-                            <w:r>
-                              <w:rPr>
-                                <w:rFonts w:ascii="Tahoma" w:hAnsi="Tahoma" w:cs="Tahoma"/>
-                                <w:sz w:val="20"/>
-                                <w:szCs w:val="80"/>
-                                <w:lang w:val="pt-BR"/>
-                              </w:rPr>
-                              <w:t>Cerávolo</w:t>
-                            </w:r>
-                            <w:proofErr w:type="spellEnd"/>
-                            <w:r>
-                              <w:rPr>
-                                <w:rFonts w:ascii="Tahoma" w:hAnsi="Tahoma" w:cs="Tahoma"/>
-                                <w:sz w:val="20"/>
-                                <w:szCs w:val="80"/>
-                                <w:lang w:val="pt-BR"/>
-                              </w:rPr>
-                              <w:t xml:space="preserve"> Soares</w:t>
+                              <w:t>Filipe Penna Cerávolo Soares</w:t>
                             </w:r>
                           </w:p>
                           <w:p>
@@ -2119,27 +2005,7 @@
                                 <w:szCs w:val="80"/>
                                 <w:lang w:val="pt-BR"/>
                               </w:rPr>
-                              <w:t xml:space="preserve">Prof. Dr. </w:t>
-                            </w:r>
-                            <w:r>
-                              <w:rPr>
-                                <w:rFonts w:ascii="Tahoma" w:hAnsi="Tahoma" w:cs="Tahoma"/>
-                                <w:sz w:val="20"/>
-                                <w:szCs w:val="80"/>
-                                <w:lang w:val="pt-BR"/>
-                              </w:rPr>
-                              <w:t>Art</w:t>
-                            </w:r>
-                            <w:bookmarkStart w:id="0" w:name="_GoBack"/>
-                            <w:bookmarkEnd w:id="0"/>
-                            <w:r>
-                              <w:rPr>
-                                <w:rFonts w:ascii="Tahoma" w:hAnsi="Tahoma" w:cs="Tahoma"/>
-                                <w:sz w:val="20"/>
-                                <w:szCs w:val="80"/>
-                                <w:lang w:val="pt-BR"/>
-                              </w:rPr>
-                              <w:t>ur Jordão</w:t>
+                              <w:t>Prof. Dr. Artur Jordão</w:t>
                             </w:r>
                           </w:p>
                         </w:txbxContent>
@@ -2161,7 +2027,7 @@
           </mc:Choice>
           <mc:Fallback>
             <w:pict>
-              <v:shape w14:anchorId="46147257" id="Text Box 10" o:spid="_x0000_s1029" type="#_x0000_t202" style="position:absolute;margin-left:4.05pt;margin-top:492.45pt;width:246.6pt;height:25.95pt;z-index:251660288;visibility:visible;mso-wrap-style:square;mso-width-percent:0;mso-height-percent:0;mso-wrap-distance-left:9pt;mso-wrap-distance-top:0;mso-wrap-distance-right:9pt;mso-wrap-distance-bottom:0;mso-position-horizontal:absolute;mso-position-horizontal-relative:margin;mso-position-vertical:absolute;mso-position-vertical-relative:text;mso-width-percent:0;mso-height-percent:0;mso-width-relative:page;mso-height-relative:page;v-text-anchor:top" o:gfxdata="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" filled="f" fillcolor="#0c9" stroked="f">
+              <v:shape w14:anchorId="46147257" id="Text Box 10" o:spid="_x0000_s1029" type="#_x0000_t202" style="position:absolute;margin-left:4.05pt;margin-top:492.45pt;width:246.6pt;height:25.95pt;z-index:251660288;visibility:visible;mso-wrap-style:square;mso-width-percent:0;mso-height-percent:0;mso-wrap-distance-left:9pt;mso-wrap-distance-top:0;mso-wrap-distance-right:9pt;mso-wrap-distance-bottom:0;mso-position-horizontal:absolute;mso-position-horizontal-relative:margin;mso-position-vertical:absolute;mso-position-vertical-relative:text;mso-width-percent:0;mso-height-percent:0;mso-width-relative:page;mso-height-relative:page;v-text-anchor:top" o:gfxdata="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" filled="f" fillcolor="#0c9" stroked="f">
                 <v:textbox style="mso-fit-shape-to-text:t" inset="1.8pt,.9pt,1.8pt,.9pt">
                   <w:txbxContent>
                     <w:p>
@@ -2184,7 +2050,7 @@
                           <w:szCs w:val="80"/>
                           <w:lang w:val="pt-BR"/>
                         </w:rPr>
-                        <w:t>Integrantes:</w:t>
+                        <w:t>Aluno</w:t>
                       </w:r>
                       <w:r>
                         <w:rPr>
@@ -2194,6 +2060,16 @@
                           <w:szCs w:val="80"/>
                           <w:lang w:val="pt-BR"/>
                         </w:rPr>
+                        <w:t>:</w:t>
+                      </w:r>
+                      <w:r>
+                        <w:rPr>
+                          <w:rFonts w:ascii="Tahoma" w:hAnsi="Tahoma" w:cs="Tahoma"/>
+                          <w:color w:val="6600FF"/>
+                          <w:sz w:val="20"/>
+                          <w:szCs w:val="80"/>
+                          <w:lang w:val="pt-BR"/>
+                        </w:rPr>
                         <w:t xml:space="preserve"> </w:t>
                       </w:r>
                       <w:r>
@@ -2203,27 +2079,7 @@
                           <w:szCs w:val="80"/>
                           <w:lang w:val="pt-BR"/>
                         </w:rPr>
-                        <w:t xml:space="preserve">Filipe Penna </w:t>
-                      </w:r>
-                      <w:proofErr w:type="spellStart"/>
-                      <w:r>
-                        <w:rPr>
-                          <w:rFonts w:ascii="Tahoma" w:hAnsi="Tahoma" w:cs="Tahoma"/>
-                          <w:sz w:val="20"/>
-                          <w:szCs w:val="80"/>
-                          <w:lang w:val="pt-BR"/>
-                        </w:rPr>
-                        <w:t>Cerávolo</w:t>
-                      </w:r>
-                      <w:proofErr w:type="spellEnd"/>
-                      <w:r>
-                        <w:rPr>
-                          <w:rFonts w:ascii="Tahoma" w:hAnsi="Tahoma" w:cs="Tahoma"/>
-                          <w:sz w:val="20"/>
-                          <w:szCs w:val="80"/>
-                          <w:lang w:val="pt-BR"/>
-                        </w:rPr>
-                        <w:t xml:space="preserve"> Soares</w:t>
+                        <w:t>Filipe Penna Cerávolo Soares</w:t>
                       </w:r>
                     </w:p>
                     <w:p>
@@ -2305,27 +2161,7 @@
                           <w:szCs w:val="80"/>
                           <w:lang w:val="pt-BR"/>
                         </w:rPr>
-                        <w:t xml:space="preserve">Prof. Dr. </w:t>
-                      </w:r>
-                      <w:r>
-                        <w:rPr>
-                          <w:rFonts w:ascii="Tahoma" w:hAnsi="Tahoma" w:cs="Tahoma"/>
-                          <w:sz w:val="20"/>
-                          <w:szCs w:val="80"/>
-                          <w:lang w:val="pt-BR"/>
-                        </w:rPr>
-                        <w:t>Art</w:t>
-                      </w:r>
-                      <w:bookmarkStart w:id="1" w:name="_GoBack"/>
-                      <w:bookmarkEnd w:id="1"/>
-                      <w:r>
-                        <w:rPr>
-                          <w:rFonts w:ascii="Tahoma" w:hAnsi="Tahoma" w:cs="Tahoma"/>
-                          <w:sz w:val="20"/>
-                          <w:szCs w:val="80"/>
-                          <w:lang w:val="pt-BR"/>
-                        </w:rPr>
-                        <w:t>ur Jordão</w:t>
+                        <w:t>Prof. Dr. Artur Jordão</w:t>
                       </w:r>
                     </w:p>
                   </w:txbxContent>
@@ -2431,7 +2267,7 @@
           </mc:Choice>
           <mc:Fallback>
             <w:pict>
-              <v:shape w14:anchorId="3E1A81C2" id="Text Box 9" o:spid="_x0000_s1030" type="#_x0000_t202" style="position:absolute;margin-left:6.05pt;margin-top:477.4pt;width:60.3pt;height:13.85pt;z-index:251658240;visibility:visible;mso-wrap-style:square;mso-width-percent:0;mso-height-percent:0;mso-wrap-distance-left:9pt;mso-wrap-distance-top:0;mso-wrap-distance-right:9pt;mso-wrap-distance-bottom:0;mso-position-horizontal:absolute;mso-position-horizontal-relative:text;mso-position-vertical:absolute;mso-position-vertical-relative:text;mso-width-percent:0;mso-height-percent:0;mso-width-relative:page;mso-height-relative:page;v-text-anchor:top" o:gfxdata="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" filled="f" fillcolor="#0c9" stroked="f">
+              <v:shape w14:anchorId="3E1A81C2" id="Text Box 9" o:spid="_x0000_s1030" type="#_x0000_t202" style="position:absolute;margin-left:6.05pt;margin-top:477.4pt;width:60.3pt;height:13.85pt;z-index:251658240;visibility:visible;mso-wrap-style:square;mso-width-percent:0;mso-height-percent:0;mso-wrap-distance-left:9pt;mso-wrap-distance-top:0;mso-wrap-distance-right:9pt;mso-wrap-distance-bottom:0;mso-position-horizontal:absolute;mso-position-horizontal-relative:text;mso-position-vertical:absolute;mso-position-vertical-relative:text;mso-width-percent:0;mso-height-percent:0;mso-width-relative:page;mso-height-relative:page;v-text-anchor:top" o:gfxdata="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" filled="f" fillcolor="#0c9" stroked="f">
                 <v:textbox style="mso-fit-shape-to-text:t" inset="1.8pt,.9pt,1.8pt,.9pt">
                   <w:txbxContent>
                     <w:p>
@@ -2523,7 +2359,7 @@
           </mc:Choice>
           <mc:Fallback>
             <w:pict>
-              <v:line w14:anchorId="70AD19C8" id="Line 13" o:spid="_x0000_s1026" style="position:absolute;z-index:251659776;visibility:visible;mso-wrap-style:square;mso-width-percent:0;mso-height-percent:0;mso-wrap-distance-left:9pt;mso-wrap-distance-top:0;mso-wrap-distance-right:9pt;mso-wrap-distance-bottom:0;mso-position-horizontal:absolute;mso-position-horizontal-relative:text;mso-position-vertical:absolute;mso-position-vertical-relative:text;mso-width-percent:0;mso-height-percent:0;mso-width-relative:page;mso-height-relative:page" from="0,447.8pt" to="558pt,447.8pt" o:gfxdata="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"/>
+              <v:line w14:anchorId="3BDDFC73" id="Line 13" o:spid="_x0000_s1026" style="position:absolute;z-index:251659776;visibility:visible;mso-wrap-style:square;mso-width-percent:0;mso-height-percent:0;mso-wrap-distance-left:9pt;mso-wrap-distance-top:0;mso-wrap-distance-right:9pt;mso-wrap-distance-bottom:0;mso-position-horizontal:absolute;mso-position-horizontal-relative:text;mso-position-vertical:absolute;mso-position-vertical-relative:text;mso-width-percent:0;mso-height-percent:0;mso-width-relative:page;mso-height-relative:page" from="0,447.8pt" to="558pt,447.8pt" o:gfxdata="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"/>
             </w:pict>
           </mc:Fallback>
         </mc:AlternateContent>
@@ -2593,7 +2429,7 @@
 </file>
 
 <file path=word/styles.xml><?xml version="1.0" encoding="utf-8"?>
-<w:styles xmlns:mc="http://schemas.openxmlformats.org/markup-compatibility/2006" xmlns:r="http://schemas.openxmlformats.org/officeDocument/2006/relationships" xmlns:w="http://schemas.openxmlformats.org/wordprocessingml/2006/main" xmlns:w14="http://schemas.microsoft.com/office/word/2010/wordml" xmlns:w15="http://schemas.microsoft.com/office/word/2012/wordml" mc:Ignorable="w14 w15">
+<w:styles xmlns:mc="http://schemas.openxmlformats.org/markup-compatibility/2006" xmlns:r="http://schemas.openxmlformats.org/officeDocument/2006/relationships" xmlns:w="http://schemas.openxmlformats.org/wordprocessingml/2006/main" xmlns:w14="http://schemas.microsoft.com/office/word/2010/wordml" xmlns:w15="http://schemas.microsoft.com/office/word/2012/wordml" xmlns:w16cex="http://schemas.microsoft.com/office/word/2018/wordml/cex" xmlns:w16cid="http://schemas.microsoft.com/office/word/2016/wordml/cid" xmlns:w16="http://schemas.microsoft.com/office/word/2018/wordml" xmlns:w16sdtdh="http://schemas.microsoft.com/office/word/2020/wordml/sdtdatahash" xmlns:w16se="http://schemas.microsoft.com/office/word/2015/wordml/symex" mc:Ignorable="w14 w15 w16se w16cid w16 w16cex w16sdtdh">
   <w:docDefaults>
     <w:rPrDefault>
       <w:rPr>
@@ -2603,7 +2439,7 @@
     </w:rPrDefault>
     <w:pPrDefault/>
   </w:docDefaults>
-  <w:latentStyles w:defLockedState="0" w:defUIPriority="0" w:defSemiHidden="0" w:defUnhideWhenUsed="0" w:defQFormat="0" w:count="371">
+  <w:latentStyles w:defLockedState="0" w:defUIPriority="0" w:defSemiHidden="0" w:defUnhideWhenUsed="0" w:defQFormat="0" w:count="376">
     <w:lsdException w:name="Normal" w:qFormat="1"/>
     <w:lsdException w:name="heading 1" w:qFormat="1"/>
     <w:lsdException w:name="heading 2" w:semiHidden="1" w:unhideWhenUsed="1" w:qFormat="1"/>
@@ -2968,6 +2804,11 @@
     <w:lsdException w:name="List Table 5 Dark Accent 6" w:uiPriority="50"/>
     <w:lsdException w:name="List Table 6 Colorful Accent 6" w:uiPriority="51"/>
     <w:lsdException w:name="List Table 7 Colorful Accent 6" w:uiPriority="52"/>
+    <w:lsdException w:name="Mention" w:semiHidden="1" w:uiPriority="99" w:unhideWhenUsed="1"/>
+    <w:lsdException w:name="Smart Hyperlink" w:semiHidden="1" w:uiPriority="99" w:unhideWhenUsed="1"/>
+    <w:lsdException w:name="Hashtag" w:semiHidden="1" w:uiPriority="99" w:unhideWhenUsed="1"/>
+    <w:lsdException w:name="Unresolved Mention" w:semiHidden="1" w:uiPriority="99" w:unhideWhenUsed="1"/>
+    <w:lsdException w:name="Smart Link" w:semiHidden="1" w:uiPriority="99" w:unhideWhenUsed="1"/>
   </w:latentStyles>
   <w:style w:type="paragraph" w:default="1" w:styleId="Normal">
     <w:name w:val="Normal"/>

</xml_diff>